<commit_message>
update file bao cao
</commit_message>
<xml_diff>
--- a/BAO CAO LUAN VAN.docx
+++ b/BAO CAO LUAN VAN.docx
@@ -694,8 +694,8 @@
         <w:autoSpaceDE w:val="0"/>
         <w:autoSpaceDN w:val="0"/>
         <w:adjustRightInd w:val="0"/>
-        <w:spacing w:before="60" w:afterLines="60" w:after="144" w:line="360" w:lineRule="auto"/>
-        <w:ind w:right="-4" w:firstLine="561"/>
+        <w:spacing w:before="60" w:after="120" w:line="312" w:lineRule="auto"/>
+        <w:ind w:right="-6" w:firstLine="561"/>
         <w:jc w:val="both"/>
         <w:rPr>
           <w:sz w:val="26"/>
@@ -730,8 +730,8 @@
         <w:autoSpaceDE w:val="0"/>
         <w:autoSpaceDN w:val="0"/>
         <w:adjustRightInd w:val="0"/>
-        <w:spacing w:before="60" w:afterLines="60" w:after="144" w:line="360" w:lineRule="auto"/>
-        <w:ind w:right="-4" w:firstLine="561"/>
+        <w:spacing w:before="60" w:after="120" w:line="312" w:lineRule="auto"/>
+        <w:ind w:right="-6" w:firstLine="561"/>
         <w:jc w:val="both"/>
         <w:rPr>
           <w:sz w:val="26"/>
@@ -922,19 +922,22 @@
       </w:r>
       <w:r>
         <w:rPr>
-          <w:sz w:val="26"/>
-          <w:szCs w:val="26"/>
-        </w:rPr>
-        <w:tab/>
-      </w:r>
-      <w:r>
-        <w:rPr>
           <w:i/>
           <w:sz w:val="26"/>
           <w:szCs w:val="26"/>
         </w:rPr>
-        <w:t xml:space="preserve">        (Ký và ghi rõ họ tên)</w:t>
-      </w:r>
+        <w:t>(Ký và ghi rõ họ tên)</w:t>
+      </w:r>
+    </w:p>
+    <w:p>
+      <w:pPr>
+        <w:ind w:left="1701" w:right="1134"/>
+        <w:rPr>
+          <w:i/>
+          <w:sz w:val="26"/>
+          <w:szCs w:val="26"/>
+        </w:rPr>
+      </w:pPr>
     </w:p>
     <w:p>
       <w:pPr>
@@ -1218,18 +1221,6 @@
     </w:p>
     <w:p>
       <w:pPr>
-        <w:tabs>
-          <w:tab w:val="left" w:pos="5832"/>
-        </w:tabs>
-        <w:spacing w:line="312" w:lineRule="auto"/>
-        <w:outlineLvl w:val="0"/>
-        <w:rPr>
-          <w:iCs/>
-        </w:rPr>
-      </w:pPr>
-    </w:p>
-    <w:p>
-      <w:pPr>
         <w:spacing w:line="360" w:lineRule="auto"/>
         <w:jc w:val="center"/>
         <w:rPr>
@@ -1239,6 +1230,18 @@
           <w:szCs w:val="32"/>
         </w:rPr>
       </w:pPr>
+    </w:p>
+    <w:p>
+      <w:pPr>
+        <w:spacing w:line="360" w:lineRule="auto"/>
+        <w:jc w:val="center"/>
+        <w:rPr>
+          <w:b/>
+          <w:bCs/>
+          <w:sz w:val="32"/>
+          <w:szCs w:val="32"/>
+        </w:rPr>
+      </w:pPr>
       <w:r>
         <w:rPr>
           <w:b/>
@@ -1252,7 +1255,7 @@
     </w:p>
     <w:p>
       <w:pPr>
-        <w:spacing w:line="312" w:lineRule="auto"/>
+        <w:spacing w:after="120" w:line="312" w:lineRule="auto"/>
         <w:jc w:val="both"/>
         <w:rPr>
           <w:sz w:val="26"/>
@@ -1271,7 +1274,7 @@
       <w:pPr>
         <w:pStyle w:val="NormalWeb"/>
         <w:shd w:val="clear" w:color="auto" w:fill="FFFFFF"/>
-        <w:spacing w:before="0" w:beforeAutospacing="0" w:line="312" w:lineRule="auto"/>
+        <w:spacing w:before="0" w:beforeAutospacing="0" w:after="120" w:afterAutospacing="0" w:line="312" w:lineRule="auto"/>
         <w:jc w:val="both"/>
         <w:rPr>
           <w:rStyle w:val="Emphasis"/>
@@ -1324,7 +1327,7 @@
       <w:pPr>
         <w:pStyle w:val="NormalWeb"/>
         <w:shd w:val="clear" w:color="auto" w:fill="FFFFFF"/>
-        <w:spacing w:before="0" w:beforeAutospacing="0" w:line="312" w:lineRule="auto"/>
+        <w:spacing w:before="0" w:beforeAutospacing="0" w:after="120" w:afterAutospacing="0" w:line="312" w:lineRule="auto"/>
         <w:jc w:val="both"/>
         <w:rPr>
           <w:rStyle w:val="Emphasis"/>
@@ -1413,7 +1416,7 @@
       <w:pPr>
         <w:pStyle w:val="NormalWeb"/>
         <w:shd w:val="clear" w:color="auto" w:fill="FFFFFF"/>
-        <w:spacing w:before="0" w:beforeAutospacing="0" w:line="312" w:lineRule="auto"/>
+        <w:spacing w:before="0" w:beforeAutospacing="0" w:after="120" w:afterAutospacing="0" w:line="312" w:lineRule="auto"/>
         <w:jc w:val="both"/>
         <w:rPr>
           <w:rFonts w:ascii="Times New Roman" w:hAnsi="Times New Roman"/>
@@ -1442,7 +1445,7 @@
       <w:pPr>
         <w:pStyle w:val="NormalWeb"/>
         <w:shd w:val="clear" w:color="auto" w:fill="FFFFFF"/>
-        <w:spacing w:before="0" w:beforeAutospacing="0" w:line="312" w:lineRule="auto"/>
+        <w:spacing w:before="0" w:beforeAutospacing="0" w:after="120" w:afterAutospacing="0" w:line="312" w:lineRule="auto"/>
         <w:jc w:val="both"/>
         <w:rPr>
           <w:rFonts w:ascii="Times New Roman" w:hAnsi="Times New Roman"/>
@@ -1543,7 +1546,7 @@
       <w:pPr>
         <w:pStyle w:val="NormalWeb"/>
         <w:shd w:val="clear" w:color="auto" w:fill="FFFFFF"/>
-        <w:spacing w:before="0" w:beforeAutospacing="0" w:line="312" w:lineRule="auto"/>
+        <w:spacing w:before="0" w:beforeAutospacing="0" w:after="120" w:afterAutospacing="0" w:line="312" w:lineRule="auto"/>
         <w:jc w:val="both"/>
         <w:rPr>
           <w:rStyle w:val="Emphasis"/>
@@ -1570,6 +1573,7 @@
     </w:p>
     <w:p>
       <w:pPr>
+        <w:spacing w:after="120" w:line="312" w:lineRule="auto"/>
         <w:ind w:left="1701" w:right="1134"/>
         <w:jc w:val="right"/>
         <w:rPr>
@@ -1606,6 +1610,12 @@
         </w:rPr>
         <w:t>)</w:t>
       </w:r>
+    </w:p>
+    <w:p>
+      <w:pPr>
+        <w:ind w:left="1701" w:right="1134"/>
+        <w:jc w:val="right"/>
+      </w:pPr>
     </w:p>
     <w:p>
       <w:pPr>
@@ -2144,18 +2154,6 @@
     </w:p>
     <w:p>
       <w:pPr>
-        <w:ind w:left="1701" w:right="1134"/>
-        <w:rPr>
-          <w:bCs/>
-          <w:color w:val="000000"/>
-          <w:spacing w:val="-4"/>
-          <w:sz w:val="32"/>
-          <w:szCs w:val="32"/>
-        </w:rPr>
-      </w:pPr>
-    </w:p>
-    <w:p>
-      <w:pPr>
         <w:spacing w:line="360" w:lineRule="auto"/>
         <w:ind w:left="1701" w:right="1134"/>
         <w:jc w:val="center"/>
@@ -2177,8 +2175,17 @@
           <w:szCs w:val="32"/>
           <w:lang w:val="da-DK"/>
         </w:rPr>
+        <w:lastRenderedPageBreak/>
         <w:t>MỤC LỤC</w:t>
       </w:r>
+    </w:p>
+    <w:p>
+      <w:pPr>
+        <w:ind w:left="1701" w:right="1134"/>
+        <w:rPr>
+          <w:bCs/>
+        </w:rPr>
+      </w:pPr>
     </w:p>
     <w:p>
       <w:pPr>
@@ -2546,6 +2553,11 @@
     </w:p>
     <w:p>
       <w:pPr>
+        <w:pStyle w:val="ListParagraph"/>
+        <w:numPr>
+          <w:ilvl w:val="1"/>
+          <w:numId w:val="4"/>
+        </w:numPr>
         <w:spacing w:line="360" w:lineRule="auto"/>
         <w:ind w:right="1134"/>
         <w:rPr>
@@ -2560,89 +2572,20 @@
           <w:sz w:val="36"/>
           <w:szCs w:val="36"/>
         </w:rPr>
-        <w:t>1.1. GIỚI THIỆU</w:t>
-      </w:r>
-    </w:p>
-    <w:p>
-      <w:pPr>
-        <w:ind w:left="426" w:right="1134"/>
-        <w:jc w:val="both"/>
-        <w:rPr>
-          <w:rFonts w:eastAsia="SimSun"/>
-          <w:color w:val="000000"/>
-          <w:sz w:val="26"/>
-          <w:szCs w:val="26"/>
-          <w:lang w:eastAsia="zh-CN" w:bidi="ar"/>
-        </w:rPr>
-      </w:pPr>
-      <w:r>
-        <w:rPr>
-          <w:bCs/>
-          <w:sz w:val="26"/>
-          <w:szCs w:val="26"/>
-        </w:rPr>
-        <w:t xml:space="preserve">Mục tiêu đề tài: </w:t>
-      </w:r>
-      <w:r>
-        <w:rPr>
-          <w:rFonts w:eastAsia="SimSun"/>
-          <w:color w:val="000000"/>
-          <w:sz w:val="26"/>
-          <w:szCs w:val="26"/>
-          <w:lang w:eastAsia="zh-CN" w:bidi="ar"/>
-        </w:rPr>
-        <w:t>Phân tích thiết kế hệ thống thông tin về quản lý hoạt động kinh doanh của nhà phân phối Nguyên Quân Pepsi</w:t>
-      </w:r>
-      <w:r>
-        <w:rPr>
-          <w:rFonts w:eastAsia="SimSun"/>
-          <w:color w:val="000000"/>
-          <w:sz w:val="26"/>
-          <w:szCs w:val="26"/>
-          <w:lang w:eastAsia="zh-CN" w:bidi="ar"/>
-        </w:rPr>
-        <w:t>co</w:t>
-      </w:r>
-      <w:r>
-        <w:rPr>
-          <w:rFonts w:eastAsia="SimSun"/>
-          <w:color w:val="000000"/>
-          <w:sz w:val="26"/>
-          <w:szCs w:val="26"/>
-          <w:lang w:eastAsia="zh-CN" w:bidi="ar"/>
-        </w:rPr>
-        <w:t xml:space="preserve"> dựa theo mô hình DMS</w:t>
-      </w:r>
-    </w:p>
-    <w:p>
-      <w:pPr>
-        <w:ind w:left="426" w:right="1134"/>
-        <w:jc w:val="both"/>
-        <w:rPr>
-          <w:bCs/>
-          <w:sz w:val="26"/>
-          <w:szCs w:val="26"/>
-        </w:rPr>
-      </w:pPr>
-    </w:p>
-    <w:p>
-      <w:pPr>
-        <w:ind w:left="426" w:right="1134"/>
-        <w:jc w:val="both"/>
-        <w:rPr>
-          <w:bCs/>
-          <w:sz w:val="26"/>
-          <w:szCs w:val="26"/>
-        </w:rPr>
-      </w:pPr>
-      <w:r>
-        <w:rPr>
-          <w:bCs/>
-          <w:sz w:val="26"/>
-          <w:szCs w:val="26"/>
-        </w:rPr>
-        <w:t xml:space="preserve">Phạm vi đề tài: </w:t>
-      </w:r>
+        <w:t>GIỚI THIỆU</w:t>
+      </w:r>
+    </w:p>
+    <w:p>
+      <w:pPr>
+        <w:pStyle w:val="ListParagraph"/>
+        <w:spacing w:line="360" w:lineRule="auto"/>
+        <w:ind w:right="1134"/>
+        <w:rPr>
+          <w:bCs/>
+          <w:sz w:val="26"/>
+          <w:szCs w:val="26"/>
+        </w:rPr>
+      </w:pPr>
     </w:p>
     <w:p>
       <w:pPr>
@@ -2676,13 +2619,55 @@
     </w:p>
     <w:p>
       <w:pPr>
-        <w:pStyle w:val="ListParagraph"/>
-        <w:rPr>
-          <w:bCs/>
-          <w:sz w:val="26"/>
-          <w:szCs w:val="26"/>
-        </w:rPr>
-      </w:pPr>
+        <w:spacing w:after="120" w:line="312" w:lineRule="auto"/>
+        <w:ind w:left="425" w:right="1134"/>
+        <w:jc w:val="both"/>
+        <w:rPr>
+          <w:rFonts w:eastAsia="SimSun"/>
+          <w:color w:val="000000"/>
+          <w:sz w:val="26"/>
+          <w:szCs w:val="26"/>
+          <w:lang w:eastAsia="zh-CN" w:bidi="ar"/>
+        </w:rPr>
+      </w:pPr>
+      <w:r>
+        <w:rPr>
+          <w:bCs/>
+          <w:sz w:val="26"/>
+          <w:szCs w:val="26"/>
+        </w:rPr>
+        <w:t xml:space="preserve">Mục tiêu đề tài: </w:t>
+      </w:r>
+      <w:r>
+        <w:rPr>
+          <w:rFonts w:eastAsia="SimSun"/>
+          <w:color w:val="000000"/>
+          <w:sz w:val="26"/>
+          <w:szCs w:val="26"/>
+          <w:lang w:eastAsia="zh-CN" w:bidi="ar"/>
+        </w:rPr>
+        <w:t>Phân tích thiết kế hệ thống thông tin về quản lý hoạt động kinh doanh của nhà phân phối Nguyên Quân Pepsico dựa theo mô hình DMS</w:t>
+      </w:r>
+    </w:p>
+    <w:p>
+      <w:pPr>
+        <w:spacing w:after="120" w:line="312" w:lineRule="auto"/>
+        <w:ind w:left="425" w:right="1134"/>
+        <w:jc w:val="both"/>
+        <w:rPr>
+          <w:bCs/>
+          <w:sz w:val="26"/>
+          <w:szCs w:val="26"/>
+        </w:rPr>
+      </w:pPr>
+      <w:r>
+        <w:rPr>
+          <w:bCs/>
+          <w:sz w:val="26"/>
+          <w:szCs w:val="26"/>
+        </w:rPr>
+        <w:t xml:space="preserve">Phạm vi đề tài: </w:t>
+      </w:r>
     </w:p>
     <w:p>
       <w:pPr>
@@ -2705,13 +2690,327 @@
     </w:p>
     <w:p>
       <w:pPr>
-        <w:pStyle w:val="ListParagraph"/>
-        <w:rPr>
-          <w:bCs/>
-          <w:sz w:val="26"/>
-          <w:szCs w:val="26"/>
-        </w:rPr>
-      </w:pPr>
+        <w:spacing w:after="120" w:line="312" w:lineRule="auto"/>
+        <w:ind w:firstLine="720"/>
+        <w:jc w:val="both"/>
+        <w:rPr>
+          <w:sz w:val="26"/>
+          <w:szCs w:val="26"/>
+        </w:rPr>
+      </w:pPr>
+      <w:r>
+        <w:rPr>
+          <w:sz w:val="26"/>
+          <w:szCs w:val="26"/>
+        </w:rPr>
+        <w:t xml:space="preserve">Nhà phân phối Nguyên Quân là công ty hợp tác cùng suntory Pepsico có mô hình hoạt động kinh doanh dây chuyền từ quá trình quản lý nhập kho từ nhà cung ứng đến việc bán hàng của nhân viên, và quá trình thưởng của các chương trình khuyến mãi cho khách hàng đăng ký. </w:t>
+      </w:r>
+    </w:p>
+    <w:p>
+      <w:pPr>
+        <w:pStyle w:val="Heading1"/>
+        <w:shd w:val="clear" w:color="auto" w:fill="FFFFFF"/>
+        <w:spacing w:beforeAutospacing="0" w:after="120" w:afterAutospacing="0" w:line="312" w:lineRule="auto"/>
+        <w:ind w:firstLine="720"/>
+        <w:rPr>
+          <w:rFonts w:ascii="Times New Roman" w:hAnsi="Times New Roman" w:hint="default"/>
+          <w:sz w:val="26"/>
+          <w:szCs w:val="26"/>
+        </w:rPr>
+      </w:pPr>
+      <w:r>
+        <w:rPr>
+          <w:rFonts w:ascii="Times New Roman" w:hAnsi="Times New Roman" w:hint="default"/>
+          <w:sz w:val="26"/>
+          <w:szCs w:val="26"/>
+          <w:shd w:val="clear" w:color="auto" w:fill="FFFFFF"/>
+        </w:rPr>
+        <w:t>Tên công ty đăng ký:</w:t>
+      </w:r>
+      <w:r>
+        <w:rPr>
+          <w:rFonts w:ascii="Times New Roman" w:hAnsi="Times New Roman" w:hint="default"/>
+          <w:sz w:val="26"/>
+          <w:szCs w:val="26"/>
+          <w:shd w:val="clear" w:color="auto" w:fill="FFFFFF"/>
+        </w:rPr>
+        <w:t xml:space="preserve"> </w:t>
+      </w:r>
+      <w:r>
+        <w:rPr>
+          <w:rFonts w:ascii="Times New Roman" w:hAnsi="Times New Roman" w:hint="default"/>
+          <w:sz w:val="26"/>
+          <w:szCs w:val="26"/>
+          <w:shd w:val="clear" w:color="auto" w:fill="FFFFFF"/>
+        </w:rPr>
+        <w:t>Công Ty TNHH TM DV Nguyên Quân</w:t>
+      </w:r>
+    </w:p>
+    <w:p>
+      <w:pPr>
+        <w:spacing w:after="120" w:line="312" w:lineRule="auto"/>
+        <w:ind w:firstLine="720"/>
+        <w:rPr>
+          <w:rFonts w:eastAsia="SimSun"/>
+          <w:sz w:val="26"/>
+          <w:szCs w:val="26"/>
+          <w:shd w:val="clear" w:color="auto" w:fill="FFFFFF"/>
+        </w:rPr>
+      </w:pPr>
+      <w:r>
+        <w:rPr>
+          <w:rFonts w:eastAsia="SimSun"/>
+          <w:sz w:val="26"/>
+          <w:szCs w:val="26"/>
+          <w:shd w:val="clear" w:color="auto" w:fill="FFFFFF"/>
+        </w:rPr>
+        <w:t>Địa chỉ: K35 Đường An Nhơn, P.17, Q. Gò Vấp. Nhân sự từ 20-100 người</w:t>
+      </w:r>
+    </w:p>
+    <w:p>
+      <w:pPr>
+        <w:spacing w:after="120" w:line="312" w:lineRule="auto"/>
+        <w:ind w:firstLine="720"/>
+        <w:rPr>
+          <w:sz w:val="26"/>
+          <w:szCs w:val="26"/>
+        </w:rPr>
+      </w:pPr>
+      <w:r>
+        <w:rPr>
+          <w:noProof/>
+          <w:sz w:val="26"/>
+          <w:szCs w:val="26"/>
+        </w:rPr>
+        <w:drawing>
+          <wp:inline distT="0" distB="0" distL="114300" distR="114300" wp14:anchorId="17A18ED9" wp14:editId="2BF1E7B6">
+            <wp:extent cx="4725670" cy="1198245"/>
+            <wp:effectExtent l="0" t="0" r="11430" b="8255"/>
+            <wp:docPr id="3" name="Picture 1"/>
+            <wp:cNvGraphicFramePr>
+              <a:graphicFrameLocks xmlns:a="http://schemas.openxmlformats.org/drawingml/2006/main" noChangeAspect="1"/>
+            </wp:cNvGraphicFramePr>
+            <a:graphic xmlns:a="http://schemas.openxmlformats.org/drawingml/2006/main">
+              <a:graphicData uri="http://schemas.openxmlformats.org/drawingml/2006/picture">
+                <pic:pic xmlns:pic="http://schemas.openxmlformats.org/drawingml/2006/picture">
+                  <pic:nvPicPr>
+                    <pic:cNvPr id="2" name="Picture 1"/>
+                    <pic:cNvPicPr>
+                      <a:picLocks noChangeAspect="1"/>
+                    </pic:cNvPicPr>
+                  </pic:nvPicPr>
+                  <pic:blipFill>
+                    <a:blip r:embed="rId6"/>
+                    <a:stretch>
+                      <a:fillRect/>
+                    </a:stretch>
+                  </pic:blipFill>
+                  <pic:spPr>
+                    <a:xfrm>
+                      <a:off x="0" y="0"/>
+                      <a:ext cx="4725670" cy="1198245"/>
+                    </a:xfrm>
+                    <a:prstGeom prst="rect">
+                      <a:avLst/>
+                    </a:prstGeom>
+                    <a:noFill/>
+                    <a:ln>
+                      <a:noFill/>
+                    </a:ln>
+                  </pic:spPr>
+                </pic:pic>
+              </a:graphicData>
+            </a:graphic>
+          </wp:inline>
+        </w:drawing>
+      </w:r>
+    </w:p>
+    <w:p>
+      <w:pPr>
+        <w:spacing w:after="120" w:line="312" w:lineRule="auto"/>
+        <w:ind w:firstLine="720"/>
+        <w:rPr>
+          <w:sz w:val="26"/>
+          <w:szCs w:val="26"/>
+        </w:rPr>
+      </w:pPr>
+      <w:r>
+        <w:rPr>
+          <w:sz w:val="26"/>
+          <w:szCs w:val="26"/>
+        </w:rPr>
+        <w:t xml:space="preserve">Số điện thoại: </w:t>
+      </w:r>
+      <w:r>
+        <w:rPr>
+          <w:rFonts w:eastAsia="SimSun"/>
+          <w:sz w:val="26"/>
+          <w:szCs w:val="26"/>
+        </w:rPr>
+        <w:t>028 38487723</w:t>
+      </w:r>
+    </w:p>
+    <w:p>
+      <w:pPr>
+        <w:spacing w:after="120" w:line="312" w:lineRule="auto"/>
+        <w:ind w:firstLine="720"/>
+        <w:jc w:val="both"/>
+        <w:rPr>
+          <w:sz w:val="26"/>
+          <w:szCs w:val="26"/>
+        </w:rPr>
+      </w:pPr>
+      <w:r>
+        <w:rPr>
+          <w:sz w:val="26"/>
+          <w:szCs w:val="26"/>
+        </w:rPr>
+        <w:t xml:space="preserve">Quy trình quản lý nhân viên tại nhà phân phối rất nguyên tất, mỗi ngày nhân viên có phần chấm công để lưu lại thông tin làm việc của nhân viên, dựa vào đó nhà phân phối sẽ quản lý chấm tiền lương cho nhân viên. Hiện tại nhà cũng cấp Pepsi đang có ở rất nhiều nơi trong các tỉnh thành, Nhà phân phối Nguyên Quân có thể đặt hàng ở những nơi gần với địa chỉ khách hàng của mình để tiện việc giao hàng. </w:t>
+      </w:r>
+    </w:p>
+    <w:p>
+      <w:pPr>
+        <w:spacing w:after="120" w:line="312" w:lineRule="auto"/>
+        <w:ind w:firstLine="720"/>
+        <w:jc w:val="both"/>
+        <w:rPr>
+          <w:sz w:val="26"/>
+          <w:szCs w:val="26"/>
+        </w:rPr>
+      </w:pPr>
+      <w:r>
+        <w:rPr>
+          <w:sz w:val="26"/>
+          <w:szCs w:val="26"/>
+        </w:rPr>
+        <w:t xml:space="preserve">Phân cấp nhân viên trong Nhà Phân Phối có hai cấp, nhân viên bán hàng và Admin Nhà Phân Phối. Nhân viên bán hàng có quyền vào để bán hàng, xem thông tin khách </w:t>
+      </w:r>
+      <w:r>
+        <w:rPr>
+          <w:sz w:val="26"/>
+          <w:szCs w:val="26"/>
+        </w:rPr>
+        <w:lastRenderedPageBreak/>
+        <w:t>hàng, đăng ký chương trình trưng bày, tích lũy cho khách hàng mong muốn, chấm công, còn lại những quyền liên quan đến nhập</w:t>
+      </w:r>
+      <w:r>
+        <w:rPr>
+          <w:sz w:val="26"/>
+          <w:szCs w:val="26"/>
+        </w:rPr>
+        <w:t>,</w:t>
+      </w:r>
+      <w:r>
+        <w:rPr>
+          <w:sz w:val="26"/>
+          <w:szCs w:val="26"/>
+        </w:rPr>
+        <w:t xml:space="preserve"> xuất sản phẩm bán thì chỉ có Admin nhà Phân phối mới có quyền thao tác.</w:t>
+      </w:r>
+    </w:p>
+    <w:p>
+      <w:pPr>
+        <w:spacing w:after="120" w:line="312" w:lineRule="auto"/>
+        <w:ind w:firstLine="720"/>
+        <w:jc w:val="both"/>
+        <w:rPr>
+          <w:sz w:val="26"/>
+          <w:szCs w:val="26"/>
+        </w:rPr>
+      </w:pPr>
+      <w:r>
+        <w:rPr>
+          <w:sz w:val="26"/>
+          <w:szCs w:val="26"/>
+        </w:rPr>
+        <w:t>Định kỳ một tháng Admin sẽ kiểm tồn kho Nhà Phân Phối một lần để canh chỉnh nhập hàng từ công ty về, và kiểm soát lượng hàng hết hạn sử dụng.</w:t>
+      </w:r>
+    </w:p>
+    <w:p>
+      <w:pPr>
+        <w:spacing w:after="120" w:line="312" w:lineRule="auto"/>
+        <w:ind w:firstLine="720"/>
+        <w:jc w:val="both"/>
+        <w:rPr>
+          <w:sz w:val="26"/>
+          <w:szCs w:val="26"/>
+        </w:rPr>
+      </w:pPr>
+      <w:r>
+        <w:rPr>
+          <w:sz w:val="26"/>
+          <w:szCs w:val="26"/>
+        </w:rPr>
+        <w:t>Quy trình bán hàng của nhà phân phối sẽ do nhân viên bán hàng lên đơn hàng cho khách hàng và Admin cũng có quyền lên đơn hàng nhưng sẽ hạn chế Admin lên đơn, Admin chủ yếu kiểm soát các giao dịch nhập hàng, xuất hàng, quản lý nhân viên.</w:t>
+      </w:r>
+    </w:p>
+    <w:p>
+      <w:pPr>
+        <w:spacing w:after="120" w:line="312" w:lineRule="auto"/>
+        <w:ind w:firstLine="720"/>
+        <w:jc w:val="both"/>
+        <w:rPr>
+          <w:sz w:val="26"/>
+          <w:szCs w:val="26"/>
+        </w:rPr>
+      </w:pPr>
+      <w:r>
+        <w:rPr>
+          <w:sz w:val="26"/>
+          <w:szCs w:val="26"/>
+        </w:rPr>
+        <w:t>Admin và nhân viên bán hàng sẽ cùng dùng trên một app nhưng sẽ có các phân quyền khác nhau. Nhân viên bán hàng sẽ bị hạn chế thao tác trên vài màn hình. Chi tiết chương trình khuyến mãi cho khách hàng khi đạt thưởng thì nhân viên bán hàng sẽ thao tác trả tay bên ngoài cho khách, hệ thống chỉ h</w:t>
+      </w:r>
+      <w:r>
+        <w:rPr>
+          <w:sz w:val="26"/>
+          <w:szCs w:val="26"/>
+        </w:rPr>
+        <w:t>ỗ</w:t>
+      </w:r>
+      <w:r>
+        <w:rPr>
+          <w:sz w:val="26"/>
+          <w:szCs w:val="26"/>
+        </w:rPr>
+        <w:t xml:space="preserve"> trợ ghi nhận sản lượng thực đạt tích lũy của khách hàng.</w:t>
+      </w:r>
+    </w:p>
+    <w:p>
+      <w:pPr>
+        <w:spacing w:after="120" w:line="312" w:lineRule="auto"/>
+        <w:ind w:firstLine="720"/>
+        <w:jc w:val="both"/>
+        <w:rPr>
+          <w:sz w:val="26"/>
+          <w:szCs w:val="26"/>
+        </w:rPr>
+      </w:pPr>
+      <w:r>
+        <w:rPr>
+          <w:sz w:val="26"/>
+          <w:szCs w:val="26"/>
+        </w:rPr>
+        <w:t>Khách hàng khi nhận hàng sẽ thanh toán tiền cho nhân viên bán hàng bằng tiền mặt hoặc chuyển khoản. Nhà phân phối sẽ không quản lý công nợ của khách hàng trên phần mềm.</w:t>
+      </w:r>
+    </w:p>
+    <w:p>
+      <w:pPr>
+        <w:spacing w:after="120" w:line="312" w:lineRule="auto"/>
+        <w:ind w:firstLine="720"/>
+        <w:jc w:val="both"/>
+        <w:rPr>
+          <w:sz w:val="26"/>
+          <w:szCs w:val="26"/>
+        </w:rPr>
+      </w:pPr>
+      <w:r>
+        <w:rPr>
+          <w:sz w:val="26"/>
+          <w:szCs w:val="26"/>
+        </w:rPr>
+        <w:t>Nhà phân phối có cả khách của nhà phân phối, khách sỉ nhà phân phối đơn hàng sẽ do Admin tạo, đơn của nhân viên bán hàng tạo dành cho khách hàng lẻ, nhỏ.</w:t>
+      </w:r>
     </w:p>
     <w:p>
       <w:pPr>
@@ -2735,26 +3034,20 @@
     <w:p>
       <w:pPr>
         <w:pStyle w:val="ListParagraph"/>
-        <w:ind w:left="426" w:firstLine="294"/>
-        <w:rPr>
-          <w:bCs/>
-          <w:sz w:val="26"/>
-          <w:szCs w:val="26"/>
-        </w:rPr>
-      </w:pPr>
-      <w:r>
-        <w:rPr>
-          <w:sz w:val="26"/>
-          <w:szCs w:val="26"/>
-        </w:rPr>
-        <w:t>Nhóm đã thực hiện đúc kết các điều hay từ các phầm mềm đi trước và cải tiến khắc phục các hạn chế của các phần mềm cũ</w:t>
-      </w:r>
-      <w:r>
-        <w:rPr>
-          <w:sz w:val="26"/>
-          <w:szCs w:val="26"/>
-        </w:rPr>
-        <w:t>………</w:t>
+        <w:spacing w:after="120" w:line="312" w:lineRule="auto"/>
+        <w:ind w:left="425" w:firstLine="295"/>
+        <w:rPr>
+          <w:bCs/>
+          <w:sz w:val="26"/>
+          <w:szCs w:val="26"/>
+        </w:rPr>
+      </w:pPr>
+      <w:r>
+        <w:rPr>
+          <w:sz w:val="26"/>
+          <w:szCs w:val="26"/>
+        </w:rPr>
+        <w:t>Nhóm đã thực hiện đúc kết các điều hay từ các phầm mềm đi trước và cải tiến khắc phục các hạn chế của các phần mềm cũ………</w:t>
       </w:r>
       <w:proofErr w:type="gramStart"/>
       <w:r>
@@ -2902,6 +3195,119 @@
     </w:lvl>
   </w:abstractNum>
   <w:abstractNum w:abstractNumId="1" w15:restartNumberingAfterBreak="0">
+    <w:nsid w:val="355B2D5D"/>
+    <w:multiLevelType w:val="multilevel"/>
+    <w:tmpl w:val="EE88887C"/>
+    <w:lvl w:ilvl="0">
+      <w:start w:val="1"/>
+      <w:numFmt w:val="decimal"/>
+      <w:lvlText w:val="%1."/>
+      <w:lvlJc w:val="left"/>
+      <w:pPr>
+        <w:ind w:left="624" w:hanging="624"/>
+      </w:pPr>
+      <w:rPr>
+        <w:rFonts w:hint="default"/>
+      </w:rPr>
+    </w:lvl>
+    <w:lvl w:ilvl="1">
+      <w:start w:val="1"/>
+      <w:numFmt w:val="decimal"/>
+      <w:lvlText w:val="%1.%2."/>
+      <w:lvlJc w:val="left"/>
+      <w:pPr>
+        <w:ind w:left="720" w:hanging="720"/>
+      </w:pPr>
+      <w:rPr>
+        <w:rFonts w:hint="default"/>
+      </w:rPr>
+    </w:lvl>
+    <w:lvl w:ilvl="2">
+      <w:start w:val="1"/>
+      <w:numFmt w:val="decimal"/>
+      <w:lvlText w:val="%1.%2.%3."/>
+      <w:lvlJc w:val="left"/>
+      <w:pPr>
+        <w:ind w:left="1080" w:hanging="1080"/>
+      </w:pPr>
+      <w:rPr>
+        <w:rFonts w:hint="default"/>
+      </w:rPr>
+    </w:lvl>
+    <w:lvl w:ilvl="3">
+      <w:start w:val="1"/>
+      <w:numFmt w:val="decimal"/>
+      <w:lvlText w:val="%1.%2.%3.%4."/>
+      <w:lvlJc w:val="left"/>
+      <w:pPr>
+        <w:ind w:left="1080" w:hanging="1080"/>
+      </w:pPr>
+      <w:rPr>
+        <w:rFonts w:hint="default"/>
+      </w:rPr>
+    </w:lvl>
+    <w:lvl w:ilvl="4">
+      <w:start w:val="1"/>
+      <w:numFmt w:val="decimal"/>
+      <w:lvlText w:val="%1.%2.%3.%4.%5."/>
+      <w:lvlJc w:val="left"/>
+      <w:pPr>
+        <w:ind w:left="1440" w:hanging="1440"/>
+      </w:pPr>
+      <w:rPr>
+        <w:rFonts w:hint="default"/>
+      </w:rPr>
+    </w:lvl>
+    <w:lvl w:ilvl="5">
+      <w:start w:val="1"/>
+      <w:numFmt w:val="decimal"/>
+      <w:lvlText w:val="%1.%2.%3.%4.%5.%6."/>
+      <w:lvlJc w:val="left"/>
+      <w:pPr>
+        <w:ind w:left="1800" w:hanging="1800"/>
+      </w:pPr>
+      <w:rPr>
+        <w:rFonts w:hint="default"/>
+      </w:rPr>
+    </w:lvl>
+    <w:lvl w:ilvl="6">
+      <w:start w:val="1"/>
+      <w:numFmt w:val="decimal"/>
+      <w:lvlText w:val="%1.%2.%3.%4.%5.%6.%7."/>
+      <w:lvlJc w:val="left"/>
+      <w:pPr>
+        <w:ind w:left="2160" w:hanging="2160"/>
+      </w:pPr>
+      <w:rPr>
+        <w:rFonts w:hint="default"/>
+      </w:rPr>
+    </w:lvl>
+    <w:lvl w:ilvl="7">
+      <w:start w:val="1"/>
+      <w:numFmt w:val="decimal"/>
+      <w:lvlText w:val="%1.%2.%3.%4.%5.%6.%7.%8."/>
+      <w:lvlJc w:val="left"/>
+      <w:pPr>
+        <w:ind w:left="2160" w:hanging="2160"/>
+      </w:pPr>
+      <w:rPr>
+        <w:rFonts w:hint="default"/>
+      </w:rPr>
+    </w:lvl>
+    <w:lvl w:ilvl="8">
+      <w:start w:val="1"/>
+      <w:numFmt w:val="decimal"/>
+      <w:lvlText w:val="%1.%2.%3.%4.%5.%6.%7.%8.%9."/>
+      <w:lvlJc w:val="left"/>
+      <w:pPr>
+        <w:ind w:left="2520" w:hanging="2520"/>
+      </w:pPr>
+      <w:rPr>
+        <w:rFonts w:hint="default"/>
+      </w:rPr>
+    </w:lvl>
+  </w:abstractNum>
+  <w:abstractNum w:abstractNumId="2" w15:restartNumberingAfterBreak="0">
     <w:nsid w:val="3F957133"/>
     <w:multiLevelType w:val="multilevel"/>
     <w:tmpl w:val="3F957133"/>
@@ -2990,7 +3396,7 @@
       </w:pPr>
     </w:lvl>
   </w:abstractNum>
-  <w:abstractNum w:abstractNumId="2" w15:restartNumberingAfterBreak="0">
+  <w:abstractNum w:abstractNumId="3" w15:restartNumberingAfterBreak="0">
     <w:nsid w:val="6AF46733"/>
     <w:multiLevelType w:val="hybridMultilevel"/>
     <w:tmpl w:val="921A5A14"/>
@@ -3080,13 +3486,16 @@
     </w:lvl>
   </w:abstractNum>
   <w:num w:numId="1" w16cid:durableId="1886018615">
-    <w:abstractNumId w:val="2"/>
+    <w:abstractNumId w:val="3"/>
   </w:num>
   <w:num w:numId="2" w16cid:durableId="385573075">
-    <w:abstractNumId w:val="1"/>
+    <w:abstractNumId w:val="2"/>
   </w:num>
   <w:num w:numId="3" w16cid:durableId="128323603">
     <w:abstractNumId w:val="0"/>
+  </w:num>
+  <w:num w:numId="4" w16cid:durableId="1230724562">
+    <w:abstractNumId w:val="1"/>
   </w:num>
 </w:numbering>
 </file>
@@ -3110,7 +3519,7 @@
   </w:docDefaults>
   <w:latentStyles w:defLockedState="0" w:defUIPriority="99" w:defSemiHidden="0" w:defUnhideWhenUsed="0" w:defQFormat="0" w:count="376">
     <w:lsdException w:name="Normal" w:uiPriority="0" w:qFormat="1"/>
-    <w:lsdException w:name="heading 1" w:uiPriority="9" w:qFormat="1"/>
+    <w:lsdException w:name="heading 1" w:uiPriority="0" w:qFormat="1"/>
     <w:lsdException w:name="heading 2" w:semiHidden="1" w:uiPriority="9" w:unhideWhenUsed="1" w:qFormat="1"/>
     <w:lsdException w:name="heading 3" w:semiHidden="1" w:uiPriority="9" w:unhideWhenUsed="1" w:qFormat="1"/>
     <w:lsdException w:name="heading 4" w:semiHidden="1" w:uiPriority="9" w:unhideWhenUsed="1" w:qFormat="1"/>
@@ -3214,6 +3623,7 @@
     <w:lsdException w:name="HTML Sample" w:semiHidden="1" w:unhideWhenUsed="1"/>
     <w:lsdException w:name="HTML Typewriter" w:semiHidden="1" w:unhideWhenUsed="1"/>
     <w:lsdException w:name="HTML Variable" w:semiHidden="1" w:unhideWhenUsed="1"/>
+    <w:lsdException w:name="Normal Table" w:semiHidden="1" w:unhideWhenUsed="1"/>
     <w:lsdException w:name="annotation subject" w:semiHidden="1" w:unhideWhenUsed="1"/>
     <w:lsdException w:name="No List" w:semiHidden="1" w:unhideWhenUsed="1"/>
     <w:lsdException w:name="Outline List 1" w:semiHidden="1" w:unhideWhenUsed="1"/>
@@ -3260,8 +3670,10 @@
     <w:lsdException w:name="Table Subtle 2" w:semiHidden="1" w:unhideWhenUsed="1"/>
     <w:lsdException w:name="Table Web 1" w:semiHidden="1" w:unhideWhenUsed="1"/>
     <w:lsdException w:name="Table Web 2" w:semiHidden="1" w:unhideWhenUsed="1"/>
+    <w:lsdException w:name="Table Web 3" w:semiHidden="1" w:unhideWhenUsed="1"/>
     <w:lsdException w:name="Balloon Text" w:semiHidden="1" w:unhideWhenUsed="1"/>
     <w:lsdException w:name="Table Grid" w:uiPriority="39"/>
+    <w:lsdException w:name="Table Theme" w:semiHidden="1" w:unhideWhenUsed="1"/>
     <w:lsdException w:name="Placeholder Text" w:semiHidden="1"/>
     <w:lsdException w:name="No Spacing" w:uiPriority="1" w:qFormat="1"/>
     <w:lsdException w:name="Light Shading" w:uiPriority="60"/>
@@ -3496,6 +3908,26 @@
       <w:szCs w:val="24"/>
     </w:rPr>
   </w:style>
+  <w:style w:type="paragraph" w:styleId="Heading1">
+    <w:name w:val="heading 1"/>
+    <w:next w:val="Normal"/>
+    <w:link w:val="Heading1Char"/>
+    <w:qFormat/>
+    <w:rsid w:val="008B67E0"/>
+    <w:pPr>
+      <w:spacing w:beforeAutospacing="1" w:after="0" w:afterAutospacing="1" w:line="240" w:lineRule="auto"/>
+      <w:outlineLvl w:val="0"/>
+    </w:pPr>
+    <w:rPr>
+      <w:rFonts w:ascii="SimSun" w:eastAsia="SimSun" w:hAnsi="SimSun" w:cs="Times New Roman" w:hint="eastAsia"/>
+      <w:b/>
+      <w:bCs/>
+      <w:kern w:val="44"/>
+      <w:sz w:val="48"/>
+      <w:szCs w:val="48"/>
+      <w:lang w:eastAsia="zh-CN"/>
+    </w:rPr>
+  </w:style>
   <w:style w:type="character" w:default="1" w:styleId="DefaultParagraphFont">
     <w:name w:val="Default Paragraph Font"/>
     <w:uiPriority w:val="1"/>
@@ -3575,6 +4007,21 @@
     </w:pPr>
     <w:rPr>
       <w:rFonts w:asciiTheme="minorHAnsi" w:hAnsiTheme="minorHAnsi"/>
+    </w:rPr>
+  </w:style>
+  <w:style w:type="character" w:customStyle="1" w:styleId="Heading1Char">
+    <w:name w:val="Heading 1 Char"/>
+    <w:basedOn w:val="DefaultParagraphFont"/>
+    <w:link w:val="Heading1"/>
+    <w:rsid w:val="008B67E0"/>
+    <w:rPr>
+      <w:rFonts w:ascii="SimSun" w:eastAsia="SimSun" w:hAnsi="SimSun" w:cs="Times New Roman"/>
+      <w:b/>
+      <w:bCs/>
+      <w:kern w:val="44"/>
+      <w:sz w:val="48"/>
+      <w:szCs w:val="48"/>
+      <w:lang w:eastAsia="zh-CN"/>
     </w:rPr>
   </w:style>
 </w:styles>

</xml_diff>